<commit_message>
added the client requirement diagram
</commit_message>
<xml_diff>
--- a/Client Requirements.docx
+++ b/Client Requirements.docx
@@ -40,6 +40,9 @@
       <w:r>
         <w:t xml:space="preserve"> address</w:t>
       </w:r>
+      <w:r>
+        <w:t>, include port</w:t>
+      </w:r>
     </w:p>
     <w:p>
       <w:pPr>
@@ -119,7 +122,6 @@
         <w:t>Flag specific information.</w:t>
       </w:r>
     </w:p>
-    <w:p/>
     <w:p>
       <w:pPr>
         <w:pStyle w:val="ListParagraph"/>
@@ -236,24 +238,23 @@
           <w:numId w:val="4"/>
         </w:numPr>
       </w:pPr>
-      <w:proofErr w:type="spellStart"/>
-      <w:r>
-        <w:t>BackwardFlow</w:t>
-      </w:r>
-      <w:proofErr w:type="spellEnd"/>
+      <w:r>
+        <w:t>Backward</w:t>
+      </w:r>
       <w:r>
         <w:t xml:space="preserve"> </w:t>
       </w:r>
       <w:r>
-        <w:t xml:space="preserve">&amp; </w:t>
-      </w:r>
-      <w:proofErr w:type="spellStart"/>
-      <w:r>
-        <w:t>ForwardFlow</w:t>
-      </w:r>
-      <w:proofErr w:type="spellEnd"/>
+        <w:t xml:space="preserve">Flow </w:t>
+      </w:r>
+      <w:r>
+        <w:t>&amp; Forward</w:t>
+      </w:r>
       <w:r>
         <w:t xml:space="preserve"> </w:t>
+      </w:r>
+      <w:r>
+        <w:t xml:space="preserve">Flow </w:t>
       </w:r>
       <w:r>
         <w:t>information:</w:t>
@@ -323,6 +324,17 @@
       <w:r>
         <w:t>Maximum packet length</w:t>
       </w:r>
+      <w:r>
+        <w:t xml:space="preserve"> -&gt; return maximum between everything, good to return how many flows are in there? Return the flow id for the user to check what are the flows in the system.</w:t>
+      </w:r>
+      <w:r>
+        <w:t xml:space="preserve"> Curate also around flow id.</w:t>
+      </w:r>
+    </w:p>
+    <w:p>
+      <w:pPr>
+        <w:ind w:left="720"/>
+      </w:pPr>
     </w:p>
     <w:p>
       <w:pPr>
@@ -468,18 +480,6 @@
       <w:pPr>
         <w:pStyle w:val="ListParagraph"/>
         <w:numPr>
-          <w:ilvl w:val="0"/>
-          <w:numId w:val="4"/>
-        </w:numPr>
-      </w:pPr>
-      <w:r>
-        <w:t>Do we need flags? The second dataset does not have flags.</w:t>
-      </w:r>
-    </w:p>
-    <w:p>
-      <w:pPr>
-        <w:pStyle w:val="ListParagraph"/>
-        <w:numPr>
           <w:ilvl w:val="1"/>
           <w:numId w:val="4"/>
         </w:numPr>
@@ -497,85 +497,43 @@
         </w:numPr>
       </w:pPr>
       <w:r>
-        <w:t xml:space="preserve">Number of times the packets sent in the flow that had the </w:t>
-      </w:r>
-      <w:r>
-        <w:t>RST</w:t>
-      </w:r>
-      <w:r>
-        <w:t xml:space="preserve"> flag bit set as 1.</w:t>
-      </w:r>
-    </w:p>
-    <w:p>
-      <w:pPr>
-        <w:pStyle w:val="ListParagraph"/>
-        <w:numPr>
-          <w:ilvl w:val="1"/>
-          <w:numId w:val="4"/>
-        </w:numPr>
-      </w:pPr>
-      <w:r>
-        <w:t xml:space="preserve">Number of times the packets sent in the flow that had the </w:t>
-      </w:r>
-      <w:r>
-        <w:t xml:space="preserve">PSH </w:t>
-      </w:r>
-      <w:r>
-        <w:t>flag bit set as 1.</w:t>
-      </w:r>
-    </w:p>
-    <w:p>
-      <w:pPr>
-        <w:pStyle w:val="ListParagraph"/>
-        <w:numPr>
-          <w:ilvl w:val="1"/>
-          <w:numId w:val="4"/>
-        </w:numPr>
-      </w:pPr>
-      <w:r>
-        <w:t xml:space="preserve">Number of times the packets sent in the flow that had the </w:t>
-      </w:r>
-      <w:r>
-        <w:t>ACK</w:t>
-      </w:r>
-      <w:r>
-        <w:t xml:space="preserve"> flag bit set as 1.</w:t>
-      </w:r>
-    </w:p>
-    <w:p>
-      <w:pPr>
-        <w:pStyle w:val="ListParagraph"/>
-        <w:numPr>
-          <w:ilvl w:val="1"/>
-          <w:numId w:val="4"/>
-        </w:numPr>
-      </w:pPr>
-      <w:r>
-        <w:t xml:space="preserve">Number of times the packets sent in the flow that had the </w:t>
-      </w:r>
-      <w:r>
-        <w:t>URG</w:t>
-      </w:r>
-      <w:r>
-        <w:t xml:space="preserve"> flag bit set as 1.</w:t>
-      </w:r>
-    </w:p>
-    <w:p>
-      <w:pPr>
-        <w:pStyle w:val="ListParagraph"/>
-        <w:numPr>
-          <w:ilvl w:val="1"/>
-          <w:numId w:val="4"/>
-        </w:numPr>
-      </w:pPr>
-      <w:r>
-        <w:t xml:space="preserve">Number of times the packets sent in the flow that had the </w:t>
-      </w:r>
-      <w:r>
-        <w:t>CWE</w:t>
-      </w:r>
-      <w:r>
-        <w:t xml:space="preserve"> flag bit set as 1.</w:t>
+        <w:t>Number of times the packets sent in the flow that had the RST flag bit set as 1.</w:t>
+      </w:r>
+    </w:p>
+    <w:p>
+      <w:pPr>
+        <w:pStyle w:val="ListParagraph"/>
+        <w:numPr>
+          <w:ilvl w:val="1"/>
+          <w:numId w:val="4"/>
+        </w:numPr>
+      </w:pPr>
+      <w:r>
+        <w:t>Number of times the packets sent in the flow that had the PSH flag bit set as 1.</w:t>
+      </w:r>
+    </w:p>
+    <w:p>
+      <w:pPr>
+        <w:pStyle w:val="ListParagraph"/>
+        <w:numPr>
+          <w:ilvl w:val="1"/>
+          <w:numId w:val="4"/>
+        </w:numPr>
+      </w:pPr>
+      <w:r>
+        <w:t>Number of times the packets sent in the flow that had the ACK flag bit set as 1.</w:t>
+      </w:r>
+    </w:p>
+    <w:p>
+      <w:pPr>
+        <w:pStyle w:val="ListParagraph"/>
+        <w:numPr>
+          <w:ilvl w:val="1"/>
+          <w:numId w:val="4"/>
+        </w:numPr>
+      </w:pPr>
+      <w:r>
+        <w:t>Number of times the packets sent in the flow that had the URG flag bit set as 1.</w:t>
       </w:r>
     </w:p>
     <w:p>
@@ -588,13 +546,106 @@
       </w:pPr>
       <w:r>
         <w:lastRenderedPageBreak/>
-        <w:t xml:space="preserve">Number of times the packets sent in the flow that had the </w:t>
-      </w:r>
-      <w:r>
-        <w:t>ECE</w:t>
-      </w:r>
-      <w:r>
-        <w:t xml:space="preserve"> flag bit set as 1.</w:t>
+        <w:t>Number of times the packets sent in the flow that had the CWE flag bit set as 1.</w:t>
+      </w:r>
+    </w:p>
+    <w:p>
+      <w:pPr>
+        <w:pStyle w:val="ListParagraph"/>
+        <w:numPr>
+          <w:ilvl w:val="1"/>
+          <w:numId w:val="4"/>
+        </w:numPr>
+      </w:pPr>
+      <w:r>
+        <w:t>Number of times the packets sent in the flow that had the ECE flag bit set as 1.</w:t>
+      </w:r>
+    </w:p>
+    <w:p>
+      <w:r>
+        <w:t xml:space="preserve">User provides source </w:t>
+      </w:r>
+      <w:proofErr w:type="spellStart"/>
+      <w:r>
+        <w:t>ip</w:t>
+      </w:r>
+      <w:proofErr w:type="spellEnd"/>
+      <w:r>
+        <w:t xml:space="preserve"> and destination </w:t>
+      </w:r>
+      <w:proofErr w:type="spellStart"/>
+      <w:r>
+        <w:t>ip</w:t>
+      </w:r>
+      <w:proofErr w:type="spellEnd"/>
+      <w:r>
+        <w:t xml:space="preserve"> or ports</w:t>
+      </w:r>
+    </w:p>
+    <w:p>
+      <w:r>
+        <w:t xml:space="preserve">User provides start time and </w:t>
+      </w:r>
+      <w:proofErr w:type="spellStart"/>
+      <w:r>
+        <w:t>endtime</w:t>
+      </w:r>
+      <w:proofErr w:type="spellEnd"/>
+      <w:r>
+        <w:t xml:space="preserve">, client should be able to parse it. </w:t>
+      </w:r>
+    </w:p>
+    <w:p>
+      <w:r>
+        <w:t xml:space="preserve">Then provide the flow id to get information </w:t>
+      </w:r>
+    </w:p>
+    <w:p/>
+    <w:p/>
+    <w:p/>
+    <w:p/>
+    <w:p/>
+    <w:p/>
+    <w:p/>
+    <w:p/>
+    <w:p/>
+    <w:p/>
+    <w:p/>
+    <w:p/>
+    <w:p/>
+    <w:p/>
+    <w:p/>
+    <w:p/>
+    <w:p/>
+    <w:p/>
+    <w:p/>
+    <w:p/>
+    <w:p/>
+    <w:p/>
+    <w:p/>
+    <w:p/>
+    <w:p/>
+    <w:p/>
+    <w:p/>
+    <w:p/>
+    <w:p/>
+    <w:p/>
+    <w:p/>
+    <w:p/>
+    <w:p/>
+    <w:p/>
+    <w:p/>
+    <w:p/>
+    <w:p/>
+    <w:p/>
+    <w:p/>
+    <w:p>
+      <w:pPr>
+        <w:pStyle w:val="Heading1"/>
+      </w:pPr>
+      <w:r>
+        <w:lastRenderedPageBreak/>
+        <w:t>Application flow</w:t>
       </w:r>
     </w:p>
     <w:p>
@@ -874,7 +925,7 @@
         <w:rFonts w:ascii="Courier New" w:hAnsi="Courier New" w:cs="Courier New" w:hint="default"/>
       </w:rPr>
     </w:lvl>
-    <w:lvl w:ilvl="2" w:tplc="04090005" w:tentative="1">
+    <w:lvl w:ilvl="2" w:tplc="04090005">
       <w:start w:val="1"/>
       <w:numFmt w:val="bullet"/>
       <w:lvlText w:val=""/>
@@ -886,7 +937,7 @@
         <w:rFonts w:ascii="Wingdings" w:hAnsi="Wingdings" w:hint="default"/>
       </w:rPr>
     </w:lvl>
-    <w:lvl w:ilvl="3" w:tplc="04090001" w:tentative="1">
+    <w:lvl w:ilvl="3" w:tplc="04090001">
       <w:start w:val="1"/>
       <w:numFmt w:val="bullet"/>
       <w:lvlText w:val=""/>
@@ -898,7 +949,7 @@
         <w:rFonts w:ascii="Symbol" w:hAnsi="Symbol" w:hint="default"/>
       </w:rPr>
     </w:lvl>
-    <w:lvl w:ilvl="4" w:tplc="04090003" w:tentative="1">
+    <w:lvl w:ilvl="4" w:tplc="04090003">
       <w:start w:val="1"/>
       <w:numFmt w:val="bullet"/>
       <w:lvlText w:val="o"/>
@@ -910,7 +961,7 @@
         <w:rFonts w:ascii="Courier New" w:hAnsi="Courier New" w:cs="Courier New" w:hint="default"/>
       </w:rPr>
     </w:lvl>
-    <w:lvl w:ilvl="5" w:tplc="04090005" w:tentative="1">
+    <w:lvl w:ilvl="5" w:tplc="04090005">
       <w:start w:val="1"/>
       <w:numFmt w:val="bullet"/>
       <w:lvlText w:val=""/>
@@ -1458,6 +1509,27 @@
     <w:name w:val="Normal"/>
     <w:qFormat/>
   </w:style>
+  <w:style w:type="paragraph" w:styleId="Heading1">
+    <w:name w:val="heading 1"/>
+    <w:basedOn w:val="Normal"/>
+    <w:next w:val="Normal"/>
+    <w:link w:val="Heading1Char"/>
+    <w:uiPriority w:val="9"/>
+    <w:qFormat/>
+    <w:rsid w:val="00025E2D"/>
+    <w:pPr>
+      <w:keepNext/>
+      <w:keepLines/>
+      <w:spacing w:before="240"/>
+      <w:outlineLvl w:val="0"/>
+    </w:pPr>
+    <w:rPr>
+      <w:rFonts w:asciiTheme="majorHAnsi" w:eastAsiaTheme="majorEastAsia" w:hAnsiTheme="majorHAnsi" w:cstheme="majorBidi"/>
+      <w:color w:val="2F5496" w:themeColor="accent1" w:themeShade="BF"/>
+      <w:sz w:val="32"/>
+      <w:szCs w:val="32"/>
+    </w:rPr>
+  </w:style>
   <w:style w:type="paragraph" w:styleId="Heading2">
     <w:name w:val="heading 2"/>
     <w:basedOn w:val="Normal"/>
@@ -1530,6 +1602,19 @@
       <w:ind w:left="720"/>
       <w:contextualSpacing/>
     </w:pPr>
+  </w:style>
+  <w:style w:type="character" w:customStyle="1" w:styleId="Heading1Char">
+    <w:name w:val="Heading 1 Char"/>
+    <w:basedOn w:val="DefaultParagraphFont"/>
+    <w:link w:val="Heading1"/>
+    <w:uiPriority w:val="9"/>
+    <w:rsid w:val="00025E2D"/>
+    <w:rPr>
+      <w:rFonts w:asciiTheme="majorHAnsi" w:eastAsiaTheme="majorEastAsia" w:hAnsiTheme="majorHAnsi" w:cstheme="majorBidi"/>
+      <w:color w:val="2F5496" w:themeColor="accent1" w:themeShade="BF"/>
+      <w:sz w:val="32"/>
+      <w:szCs w:val="32"/>
+    </w:rPr>
   </w:style>
 </w:styles>
 </file>

</xml_diff>